<commit_message>
Update Bahasa dan Lainnya
</commit_message>
<xml_diff>
--- a/uploads/postingan/8bb33e1590795bc9d42dc391ff980a11.docx
+++ b/uploads/postingan/8bb33e1590795bc9d42dc391ff980a11.docx
@@ -1,76 +1,30 @@
 
 <file path=word/document.xml><?xml version="1.0" encoding="utf-8"?>
-<w:document xmlns:wpc="http://schemas.microsoft.com/office/word/2010/wordprocessingCanvas" xmlns:cx="http://schemas.microsoft.com/office/drawing/2014/chartex" xmlns:cx1="http://schemas.microsoft.com/office/drawing/2015/9/8/chartex" xmlns:cx2="http://schemas.microsoft.com/office/drawing/2015/10/21/chartex" xmlns:cx3="http://schemas.microsoft.com/office/drawing/2016/5/9/chartex" xmlns:cx4="http://schemas.microsoft.com/office/drawing/2016/5/10/chartex" xmlns:cx5="http://schemas.microsoft.com/office/drawing/2016/5/11/chartex" xmlns:cx6="http://schemas.microsoft.com/office/drawing/2016/5/12/chartex" xmlns:cx7="http://schemas.microsoft.com/office/drawing/2016/5/13/chartex" xmlns:cx8="http://schemas.microsoft.com/office/drawing/2016/5/14/chartex" xmlns:mc="http://schemas.openxmlformats.org/markup-compatibility/2006" xmlns:aink="http://schemas.microsoft.com/office/drawing/2016/ink" xmlns:am3d="http://schemas.microsoft.com/office/drawing/2017/model3d" xmlns:o="urn:schemas-microsoft-com:office:office" xmlns:oel="http://schemas.microsoft.com/office/2019/extlst" xmlns:r="http://schemas.openxmlformats.org/officeDocument/2006/relationships" xmlns:m="http://schemas.openxmlformats.org/officeDocument/2006/math" xmlns:v="urn:schemas-microsoft-com:vml" xmlns:wp14="http://schemas.microsoft.com/office/word/2010/wordprocessingDrawing" xmlns:wp="http://schemas.openxmlformats.org/drawingml/2006/wordprocessingDrawing" xmlns:w10="urn:schemas-microsoft-com:office:word" xmlns:w="http://schemas.openxmlformats.org/wordprocessingml/2006/main" xmlns:w14="http://schemas.microsoft.com/office/word/2010/wordml" xmlns:w15="http://schemas.microsoft.com/office/word/2012/wordml" xmlns:w16cex="http://schemas.microsoft.com/office/word/2018/wordml/cex" xmlns:w16cid="http://schemas.microsoft.com/office/word/2016/wordml/cid" xmlns:w16="http://schemas.microsoft.com/office/word/2018/wordml" xmlns:w16sdtdh="http://schemas.microsoft.com/office/word/2020/wordml/sdtdatahash" xmlns:w16se="http://schemas.microsoft.com/office/word/2015/wordml/symex" xmlns:wpg="http://schemas.microsoft.com/office/word/2010/wordprocessingGroup" xmlns:wpi="http://schemas.microsoft.com/office/word/2010/wordprocessingInk" xmlns:wne="http://schemas.microsoft.com/office/word/2006/wordml" xmlns:wps="http://schemas.microsoft.com/office/word/2010/wordprocessingShape" mc:Ignorable="w14 w15 w16se w16cid w16 w16cex w16sdtdh wp14">
+<w:document xmlns:wpc="http://schemas.microsoft.com/office/word/2010/wordprocessingCanvas" xmlns:cx="http://schemas.microsoft.com/office/drawing/2014/chartex" xmlns:cx1="http://schemas.microsoft.com/office/drawing/2015/9/8/chartex" xmlns:cx2="http://schemas.microsoft.com/office/drawing/2015/10/21/chartex" xmlns:cx3="http://schemas.microsoft.com/office/drawing/2016/5/9/chartex" xmlns:cx4="http://schemas.microsoft.com/office/drawing/2016/5/10/chartex" xmlns:cx5="http://schemas.microsoft.com/office/drawing/2016/5/11/chartex" xmlns:cx6="http://schemas.microsoft.com/office/drawing/2016/5/12/chartex" xmlns:cx7="http://schemas.microsoft.com/office/drawing/2016/5/13/chartex" xmlns:cx8="http://schemas.microsoft.com/office/drawing/2016/5/14/chartex" xmlns:mc="http://schemas.openxmlformats.org/markup-compatibility/2006" xmlns:aink="http://schemas.microsoft.com/office/drawing/2016/ink" xmlns:am3d="http://schemas.microsoft.com/office/drawing/2017/model3d" xmlns:o="urn:schemas-microsoft-com:office:office" xmlns:oel="http://schemas.microsoft.com/office/2019/extlst" xmlns:r="http://schemas.openxmlformats.org/officeDocument/2006/relationships" xmlns:m="http://schemas.openxmlformats.org/officeDocument/2006/math" xmlns:v="urn:schemas-microsoft-com:vml" xmlns:wp14="http://schemas.microsoft.com/office/word/2010/wordprocessingDrawing" xmlns:wp="http://schemas.openxmlformats.org/drawingml/2006/wordprocessingDrawing" xmlns:w10="urn:schemas-microsoft-com:office:word" xmlns:w="http://schemas.openxmlformats.org/wordprocessingml/2006/main" xmlns:w14="http://schemas.microsoft.com/office/word/2010/wordml" xmlns:w15="http://schemas.microsoft.com/office/word/2012/wordml" xmlns:w16cex="http://schemas.microsoft.com/office/word/2018/wordml/cex" xmlns:w16cid="http://schemas.microsoft.com/office/word/2016/wordml/cid" xmlns:w16="http://schemas.microsoft.com/office/word/2018/wordml" xmlns:w16du="http://schemas.microsoft.com/office/word/2023/wordml/word16du" xmlns:w16sdtdh="http://schemas.microsoft.com/office/word/2020/wordml/sdtdatahash" xmlns:w16se="http://schemas.microsoft.com/office/word/2015/wordml/symex" xmlns:wpg="http://schemas.microsoft.com/office/word/2010/wordprocessingGroup" xmlns:wpi="http://schemas.microsoft.com/office/word/2010/wordprocessingInk" xmlns:wne="http://schemas.microsoft.com/office/word/2006/wordml" xmlns:wps="http://schemas.microsoft.com/office/word/2010/wordprocessingShape" mc:Ignorable="w14 w15 w16se w16cid w16 w16cex w16sdtdh wp14">
   <w:body>
     <w:p>
       <w:pPr>
-        <w:rPr>
-          <w:rFonts w:ascii="Times New Roman" w:hAnsi="Times New Roman" w:cs="Times New Roman"/>
-        </w:rPr>
-      </w:pPr>
-      <w:r>
-        <w:rPr>
-          <w:rFonts w:ascii="Times New Roman" w:hAnsi="Times New Roman" w:cs="Times New Roman"/>
-        </w:rPr>
-        <w:t>Pinkfong</w:t>
-      </w:r>
-      <w:r>
-        <w:rPr>
-          <w:rFonts w:ascii="Times New Roman" w:hAnsi="Times New Roman" w:cs="Times New Roman"/>
-        </w:rPr>
-        <w:t xml:space="preserve"> (</w:t>
-      </w:r>
-      <w:r>
-        <w:rPr>
-          <w:rFonts w:ascii="Malgun Gothic" w:eastAsia="Malgun Gothic" w:hAnsi="Malgun Gothic" w:cs="Malgun Gothic" w:hint="eastAsia"/>
-          <w:color w:val="202122"/>
-          <w:sz w:val="21"/>
-          <w:szCs w:val="21"/>
-          <w:shd w:val="clear" w:color="auto" w:fill="FFFFFF"/>
-        </w:rPr>
-        <w:t>핑크퐁</w:t>
-      </w:r>
-      <w:r>
-        <w:rPr>
-          <w:rFonts w:ascii="Times New Roman" w:hAnsi="Times New Roman" w:cs="Times New Roman"/>
-        </w:rPr>
-        <w:t>)</w:t>
-      </w:r>
-      <w:r>
-        <w:rPr>
-          <w:rFonts w:ascii="Times New Roman" w:hAnsi="Times New Roman" w:cs="Times New Roman"/>
-        </w:rPr>
-        <w:t xml:space="preserve"> is a South Korean children's educational brand of The Pinkfong Company (formerly SmartStudy), a South Korean educational entertainment company. Pinkfong consists mainly of children's songs, the most famous of which is "Baby Shark". The dance video associated with the song eventually became a viral YouTube video with just over 12 billion views (12.1B) as of January 2023. Their educational channel consists of stories, sing-along songs and dances represented by a pink fox named "Pinkfong". The global product development company has more than 4,000 children's videos, songs, games and apps.</w:t>
-      </w:r>
-    </w:p>
-    <w:p>
-      <w:pPr>
-        <w:rPr>
-          <w:rFonts w:ascii="Times New Roman" w:hAnsi="Times New Roman" w:cs="Times New Roman"/>
-        </w:rPr>
-      </w:pPr>
-      <w:r>
-        <w:rPr>
-          <w:rFonts w:ascii="Times New Roman" w:hAnsi="Times New Roman" w:cs="Times New Roman"/>
-        </w:rPr>
-        <w:t>~ Pinkfong</w:t>
-      </w:r>
-    </w:p>
-    <w:p>
-      <w:pPr>
-        <w:rPr>
-          <w:rFonts w:ascii="Times New Roman" w:hAnsi="Times New Roman" w:cs="Times New Roman"/>
-        </w:rPr>
-      </w:pPr>
-      <w:r>
-        <w:rPr>
+        <w:spacing w:after="0" w:line="360" w:lineRule="auto"/>
+        <w:rPr>
+          <w:rFonts w:cstheme="minorHAnsi"/>
+          <w:color w:val="000000" w:themeColor="text1"/>
+          <w:sz w:val="24"/>
+          <w:szCs w:val="24"/>
+        </w:rPr>
+      </w:pPr>
+      <w:r>
+        <w:rPr>
+          <w:rFonts w:cstheme="minorHAnsi"/>
           <w:noProof/>
+          <w:color w:val="000000" w:themeColor="text1"/>
+          <w:sz w:val="24"/>
+          <w:szCs w:val="24"/>
         </w:rPr>
         <w:drawing>
-          <wp:inline distT="0" distB="0" distL="0" distR="0" wp14:anchorId="340D9578" wp14:editId="2CDC89B9">
-            <wp:extent cx="2507730" cy="2039620"/>
-            <wp:effectExtent l="0" t="0" r="0" b="0"/>
-            <wp:docPr id="1436196293" name="Gambar 1" descr="Sebuah gambar berisi teks&#10;&#10;Deskripsi dibuat secara otomatis"/>
+          <wp:inline distT="0" distB="0" distL="0" distR="0" wp14:anchorId="6633B8C4" wp14:editId="1948173C">
+            <wp:extent cx="5637125" cy="1817973"/>
+            <wp:effectExtent l="0" t="0" r="1905" b="0"/>
+            <wp:docPr id="1783307366" name="Gambar 1"/>
             <wp:cNvGraphicFramePr>
               <a:graphicFrameLocks xmlns:a="http://schemas.openxmlformats.org/drawingml/2006/main" noChangeAspect="1"/>
             </wp:cNvGraphicFramePr>
@@ -78,28 +32,26 @@
               <a:graphicData uri="http://schemas.openxmlformats.org/drawingml/2006/picture">
                 <pic:pic xmlns:pic="http://schemas.openxmlformats.org/drawingml/2006/picture">
                   <pic:nvPicPr>
-                    <pic:cNvPr id="1436196293" name="Gambar 1" descr="Sebuah gambar berisi teks&#10;&#10;Deskripsi dibuat secara otomatis"/>
+                    <pic:cNvPr id="1783307366" name="Gambar 1"/>
                     <pic:cNvPicPr>
                       <a:picLocks noChangeAspect="1" noChangeArrowheads="1"/>
                     </pic:cNvPicPr>
                   </pic:nvPicPr>
-                  <pic:blipFill>
-                    <a:blip r:embed="rId4">
+                  <pic:blipFill rotWithShape="1">
+                    <a:blip r:embed="rId5">
                       <a:extLst>
                         <a:ext uri="{28A0092B-C50C-407E-A947-70E740481C1C}">
                           <a14:useLocalDpi xmlns:a14="http://schemas.microsoft.com/office/drawing/2010/main" val="0"/>
                         </a:ext>
                       </a:extLst>
                     </a:blip>
-                    <a:srcRect/>
-                    <a:stretch>
-                      <a:fillRect/>
-                    </a:stretch>
+                    <a:srcRect r="20026"/>
+                    <a:stretch/>
                   </pic:blipFill>
                   <pic:spPr bwMode="auto">
                     <a:xfrm>
                       <a:off x="0" y="0"/>
-                      <a:ext cx="2511963" cy="2043063"/>
+                      <a:ext cx="5666766" cy="1827532"/>
                     </a:xfrm>
                     <a:prstGeom prst="rect">
                       <a:avLst/>
@@ -108,6 +60,11 @@
                     <a:ln>
                       <a:noFill/>
                     </a:ln>
+                    <a:extLst>
+                      <a:ext uri="{53640926-AAD7-44D8-BBD7-CCE9431645EC}">
+                        <a14:shadowObscured xmlns:a14="http://schemas.microsoft.com/office/drawing/2010/main"/>
+                      </a:ext>
+                    </a:extLst>
                   </pic:spPr>
                 </pic:pic>
               </a:graphicData>
@@ -115,6 +72,564 @@
           </wp:inline>
         </w:drawing>
       </w:r>
+    </w:p>
+    <w:p>
+      <w:pPr>
+        <w:pStyle w:val="Heading1"/>
+      </w:pPr>
+      <w:r>
+        <w:t>What is Node.js?</w:t>
+      </w:r>
+    </w:p>
+    <w:p>
+      <w:pPr>
+        <w:rPr>
+          <w:rFonts w:cstheme="minorHAnsi"/>
+          <w:color w:val="000000" w:themeColor="text1"/>
+          <w:sz w:val="24"/>
+          <w:szCs w:val="24"/>
+        </w:rPr>
+      </w:pPr>
+      <w:r>
+        <w:rPr>
+          <w:rFonts w:cstheme="minorHAnsi"/>
+          <w:color w:val="000000" w:themeColor="text1"/>
+          <w:sz w:val="24"/>
+          <w:szCs w:val="24"/>
+        </w:rPr>
+        <w:t>Node.js is an open source server environment</w:t>
+      </w:r>
+    </w:p>
+    <w:p>
+      <w:pPr>
+        <w:rPr>
+          <w:rFonts w:cstheme="minorHAnsi"/>
+          <w:color w:val="000000" w:themeColor="text1"/>
+          <w:sz w:val="24"/>
+          <w:szCs w:val="24"/>
+        </w:rPr>
+      </w:pPr>
+      <w:r>
+        <w:rPr>
+          <w:rFonts w:cstheme="minorHAnsi"/>
+          <w:color w:val="000000" w:themeColor="text1"/>
+          <w:sz w:val="24"/>
+          <w:szCs w:val="24"/>
+        </w:rPr>
+        <w:t>Node.js is free</w:t>
+      </w:r>
+    </w:p>
+    <w:p>
+      <w:pPr>
+        <w:rPr>
+          <w:rFonts w:cstheme="minorHAnsi"/>
+          <w:color w:val="000000" w:themeColor="text1"/>
+          <w:sz w:val="24"/>
+          <w:szCs w:val="24"/>
+        </w:rPr>
+      </w:pPr>
+      <w:r>
+        <w:rPr>
+          <w:rFonts w:cstheme="minorHAnsi"/>
+          <w:color w:val="000000" w:themeColor="text1"/>
+          <w:sz w:val="24"/>
+          <w:szCs w:val="24"/>
+        </w:rPr>
+        <w:t>Node.js runs on various platforms (Windows, Linux, Unix, Mac OS X, etc.)</w:t>
+      </w:r>
+    </w:p>
+    <w:p>
+      <w:pPr>
+        <w:rPr>
+          <w:rFonts w:cstheme="minorHAnsi"/>
+          <w:color w:val="000000" w:themeColor="text1"/>
+          <w:sz w:val="24"/>
+          <w:szCs w:val="24"/>
+        </w:rPr>
+      </w:pPr>
+      <w:r>
+        <w:rPr>
+          <w:rFonts w:cstheme="minorHAnsi"/>
+          <w:color w:val="000000" w:themeColor="text1"/>
+          <w:sz w:val="24"/>
+          <w:szCs w:val="24"/>
+        </w:rPr>
+        <w:t>Node.js uses JavaScript on the server</w:t>
+      </w:r>
+    </w:p>
+    <w:p>
+      <w:pPr>
+        <w:pStyle w:val="Heading1"/>
+      </w:pPr>
+      <w:r>
+        <w:t>Why Node.js?</w:t>
+      </w:r>
+    </w:p>
+    <w:p>
+      <w:pPr>
+        <w:rPr>
+          <w:rFonts w:cstheme="minorHAnsi"/>
+          <w:color w:val="000000" w:themeColor="text1"/>
+          <w:sz w:val="24"/>
+          <w:szCs w:val="24"/>
+        </w:rPr>
+      </w:pPr>
+      <w:r>
+        <w:rPr>
+          <w:rFonts w:cstheme="minorHAnsi"/>
+          <w:color w:val="000000" w:themeColor="text1"/>
+          <w:sz w:val="24"/>
+          <w:szCs w:val="24"/>
+        </w:rPr>
+        <w:t>Node.js uses asynchronous programming!</w:t>
+      </w:r>
+    </w:p>
+    <w:p>
+      <w:pPr>
+        <w:rPr>
+          <w:rFonts w:cstheme="minorHAnsi"/>
+          <w:color w:val="000000" w:themeColor="text1"/>
+          <w:sz w:val="24"/>
+          <w:szCs w:val="24"/>
+        </w:rPr>
+      </w:pPr>
+      <w:r>
+        <w:rPr>
+          <w:rFonts w:cstheme="minorHAnsi"/>
+          <w:color w:val="000000" w:themeColor="text1"/>
+          <w:sz w:val="24"/>
+          <w:szCs w:val="24"/>
+        </w:rPr>
+        <w:t>A common task for a web server can be to open a file on the server and return the content to the client.</w:t>
+      </w:r>
+    </w:p>
+    <w:p>
+      <w:pPr>
+        <w:rPr>
+          <w:rFonts w:cstheme="minorHAnsi"/>
+          <w:color w:val="000000" w:themeColor="text1"/>
+          <w:sz w:val="24"/>
+          <w:szCs w:val="24"/>
+        </w:rPr>
+      </w:pPr>
+      <w:r>
+        <w:rPr>
+          <w:rFonts w:cstheme="minorHAnsi"/>
+          <w:color w:val="000000" w:themeColor="text1"/>
+          <w:sz w:val="24"/>
+          <w:szCs w:val="24"/>
+        </w:rPr>
+        <w:t>Here is how PHP or ASP handles a file request:</w:t>
+      </w:r>
+    </w:p>
+    <w:p>
+      <w:pPr>
+        <w:rPr>
+          <w:rFonts w:cstheme="minorHAnsi"/>
+          <w:color w:val="000000" w:themeColor="text1"/>
+          <w:sz w:val="24"/>
+          <w:szCs w:val="24"/>
+        </w:rPr>
+      </w:pPr>
+      <w:r>
+        <w:rPr>
+          <w:rFonts w:cstheme="minorHAnsi"/>
+          <w:color w:val="000000" w:themeColor="text1"/>
+          <w:sz w:val="24"/>
+          <w:szCs w:val="24"/>
+        </w:rPr>
+        <w:t>Sends the task to the computer's file system.</w:t>
+      </w:r>
+    </w:p>
+    <w:p>
+      <w:pPr>
+        <w:rPr>
+          <w:rFonts w:cstheme="minorHAnsi"/>
+          <w:color w:val="000000" w:themeColor="text1"/>
+          <w:sz w:val="24"/>
+          <w:szCs w:val="24"/>
+        </w:rPr>
+      </w:pPr>
+      <w:r>
+        <w:rPr>
+          <w:rFonts w:cstheme="minorHAnsi"/>
+          <w:color w:val="000000" w:themeColor="text1"/>
+          <w:sz w:val="24"/>
+          <w:szCs w:val="24"/>
+        </w:rPr>
+        <w:t>Waits while the file system opens and reads the file.</w:t>
+      </w:r>
+    </w:p>
+    <w:p>
+      <w:pPr>
+        <w:rPr>
+          <w:rFonts w:cstheme="minorHAnsi"/>
+          <w:color w:val="000000" w:themeColor="text1"/>
+          <w:sz w:val="24"/>
+          <w:szCs w:val="24"/>
+        </w:rPr>
+      </w:pPr>
+      <w:r>
+        <w:rPr>
+          <w:rFonts w:cstheme="minorHAnsi"/>
+          <w:color w:val="000000" w:themeColor="text1"/>
+          <w:sz w:val="24"/>
+          <w:szCs w:val="24"/>
+        </w:rPr>
+        <w:t>Returns the content to the client.</w:t>
+      </w:r>
+    </w:p>
+    <w:p>
+      <w:pPr>
+        <w:rPr>
+          <w:rFonts w:cstheme="minorHAnsi"/>
+          <w:color w:val="000000" w:themeColor="text1"/>
+          <w:sz w:val="24"/>
+          <w:szCs w:val="24"/>
+        </w:rPr>
+      </w:pPr>
+      <w:r>
+        <w:rPr>
+          <w:rFonts w:cstheme="minorHAnsi"/>
+          <w:color w:val="000000" w:themeColor="text1"/>
+          <w:sz w:val="24"/>
+          <w:szCs w:val="24"/>
+        </w:rPr>
+        <w:t>Ready to handle the next request.</w:t>
+      </w:r>
+    </w:p>
+    <w:p>
+      <w:pPr>
+        <w:rPr>
+          <w:rFonts w:cstheme="minorHAnsi"/>
+          <w:color w:val="000000" w:themeColor="text1"/>
+          <w:sz w:val="24"/>
+          <w:szCs w:val="24"/>
+        </w:rPr>
+      </w:pPr>
+      <w:r>
+        <w:rPr>
+          <w:rFonts w:cstheme="minorHAnsi"/>
+          <w:color w:val="000000" w:themeColor="text1"/>
+          <w:sz w:val="24"/>
+          <w:szCs w:val="24"/>
+        </w:rPr>
+        <w:t>Here is how Node.js handles a file request:</w:t>
+      </w:r>
+    </w:p>
+    <w:p>
+      <w:pPr>
+        <w:rPr>
+          <w:rFonts w:cstheme="minorHAnsi"/>
+          <w:color w:val="000000" w:themeColor="text1"/>
+          <w:sz w:val="24"/>
+          <w:szCs w:val="24"/>
+        </w:rPr>
+      </w:pPr>
+      <w:r>
+        <w:rPr>
+          <w:rFonts w:cstheme="minorHAnsi"/>
+          <w:color w:val="000000" w:themeColor="text1"/>
+          <w:sz w:val="24"/>
+          <w:szCs w:val="24"/>
+        </w:rPr>
+        <w:t>Sends the task to the computer's file system.</w:t>
+      </w:r>
+    </w:p>
+    <w:p>
+      <w:pPr>
+        <w:rPr>
+          <w:rFonts w:cstheme="minorHAnsi"/>
+          <w:color w:val="000000" w:themeColor="text1"/>
+          <w:sz w:val="24"/>
+          <w:szCs w:val="24"/>
+        </w:rPr>
+      </w:pPr>
+      <w:r>
+        <w:rPr>
+          <w:rFonts w:cstheme="minorHAnsi"/>
+          <w:color w:val="000000" w:themeColor="text1"/>
+          <w:sz w:val="24"/>
+          <w:szCs w:val="24"/>
+        </w:rPr>
+        <w:t>Ready to handle the next request.</w:t>
+      </w:r>
+    </w:p>
+    <w:p>
+      <w:pPr>
+        <w:rPr>
+          <w:rFonts w:cstheme="minorHAnsi"/>
+          <w:color w:val="000000" w:themeColor="text1"/>
+          <w:sz w:val="24"/>
+          <w:szCs w:val="24"/>
+        </w:rPr>
+      </w:pPr>
+      <w:r>
+        <w:rPr>
+          <w:rFonts w:cstheme="minorHAnsi"/>
+          <w:color w:val="000000" w:themeColor="text1"/>
+          <w:sz w:val="24"/>
+          <w:szCs w:val="24"/>
+        </w:rPr>
+        <w:t>When the file system has opened and read the file, the server returns the content to the client.</w:t>
+      </w:r>
+    </w:p>
+    <w:p>
+      <w:pPr>
+        <w:rPr>
+          <w:rFonts w:cstheme="minorHAnsi"/>
+          <w:color w:val="000000" w:themeColor="text1"/>
+          <w:sz w:val="24"/>
+          <w:szCs w:val="24"/>
+        </w:rPr>
+      </w:pPr>
+      <w:r>
+        <w:rPr>
+          <w:rFonts w:cstheme="minorHAnsi"/>
+          <w:color w:val="000000" w:themeColor="text1"/>
+          <w:sz w:val="24"/>
+          <w:szCs w:val="24"/>
+        </w:rPr>
+        <w:t>Node.js eliminates the waiting, and simply continues with the next request.</w:t>
+      </w:r>
+    </w:p>
+    <w:p>
+      <w:pPr>
+        <w:rPr>
+          <w:rFonts w:cstheme="minorHAnsi"/>
+          <w:color w:val="000000" w:themeColor="text1"/>
+          <w:sz w:val="24"/>
+          <w:szCs w:val="24"/>
+        </w:rPr>
+      </w:pPr>
+      <w:r>
+        <w:rPr>
+          <w:rFonts w:cstheme="minorHAnsi"/>
+          <w:color w:val="000000" w:themeColor="text1"/>
+          <w:sz w:val="24"/>
+          <w:szCs w:val="24"/>
+        </w:rPr>
+        <w:t>Node.js runs single-threaded, non-blocking, asynchronous programming, which is very memory efficient.</w:t>
+      </w:r>
+    </w:p>
+    <w:p>
+      <w:pPr>
+        <w:rPr>
+          <w:rFonts w:cstheme="minorHAnsi"/>
+          <w:color w:val="000000" w:themeColor="text1"/>
+          <w:sz w:val="24"/>
+          <w:szCs w:val="24"/>
+        </w:rPr>
+      </w:pPr>
+    </w:p>
+    <w:p>
+      <w:pPr>
+        <w:pStyle w:val="Heading1"/>
+      </w:pPr>
+      <w:r>
+        <w:lastRenderedPageBreak/>
+        <w:t>What Can Node.js Do?</w:t>
+      </w:r>
+    </w:p>
+    <w:p>
+      <w:pPr>
+        <w:rPr>
+          <w:rFonts w:cstheme="minorHAnsi"/>
+          <w:color w:val="000000" w:themeColor="text1"/>
+          <w:sz w:val="24"/>
+          <w:szCs w:val="24"/>
+        </w:rPr>
+      </w:pPr>
+      <w:r>
+        <w:rPr>
+          <w:rFonts w:cstheme="minorHAnsi"/>
+          <w:color w:val="000000" w:themeColor="text1"/>
+          <w:sz w:val="24"/>
+          <w:szCs w:val="24"/>
+        </w:rPr>
+        <w:t>Node.js can generate dynamic page content</w:t>
+      </w:r>
+    </w:p>
+    <w:p>
+      <w:pPr>
+        <w:rPr>
+          <w:rFonts w:cstheme="minorHAnsi"/>
+          <w:color w:val="000000" w:themeColor="text1"/>
+          <w:sz w:val="24"/>
+          <w:szCs w:val="24"/>
+        </w:rPr>
+      </w:pPr>
+      <w:r>
+        <w:rPr>
+          <w:rFonts w:cstheme="minorHAnsi"/>
+          <w:color w:val="000000" w:themeColor="text1"/>
+          <w:sz w:val="24"/>
+          <w:szCs w:val="24"/>
+        </w:rPr>
+        <w:t>Node.js can create, open, read, write, delete, and close files on the server</w:t>
+      </w:r>
+    </w:p>
+    <w:p>
+      <w:pPr>
+        <w:rPr>
+          <w:rFonts w:cstheme="minorHAnsi"/>
+          <w:color w:val="000000" w:themeColor="text1"/>
+          <w:sz w:val="24"/>
+          <w:szCs w:val="24"/>
+        </w:rPr>
+      </w:pPr>
+      <w:r>
+        <w:rPr>
+          <w:rFonts w:cstheme="minorHAnsi"/>
+          <w:color w:val="000000" w:themeColor="text1"/>
+          <w:sz w:val="24"/>
+          <w:szCs w:val="24"/>
+        </w:rPr>
+        <w:t>Node.js can collect form data</w:t>
+      </w:r>
+    </w:p>
+    <w:p>
+      <w:pPr>
+        <w:rPr>
+          <w:rFonts w:cstheme="minorHAnsi"/>
+          <w:color w:val="000000" w:themeColor="text1"/>
+          <w:sz w:val="24"/>
+          <w:szCs w:val="24"/>
+        </w:rPr>
+      </w:pPr>
+      <w:r>
+        <w:rPr>
+          <w:rFonts w:cstheme="minorHAnsi"/>
+          <w:color w:val="000000" w:themeColor="text1"/>
+          <w:sz w:val="24"/>
+          <w:szCs w:val="24"/>
+        </w:rPr>
+        <w:t>Node.js can add, delete, modify data in your database</w:t>
+      </w:r>
+    </w:p>
+    <w:p>
+      <w:pPr>
+        <w:rPr>
+          <w:rFonts w:cstheme="minorHAnsi"/>
+          <w:color w:val="000000" w:themeColor="text1"/>
+          <w:sz w:val="24"/>
+          <w:szCs w:val="24"/>
+        </w:rPr>
+      </w:pPr>
+    </w:p>
+    <w:p>
+      <w:pPr>
+        <w:pStyle w:val="Heading1"/>
+      </w:pPr>
+      <w:r>
+        <w:t>What is a Node.js File?</w:t>
+      </w:r>
+    </w:p>
+    <w:p>
+      <w:pPr>
+        <w:rPr>
+          <w:rFonts w:cstheme="minorHAnsi"/>
+          <w:color w:val="000000" w:themeColor="text1"/>
+          <w:sz w:val="24"/>
+          <w:szCs w:val="24"/>
+        </w:rPr>
+      </w:pPr>
+      <w:r>
+        <w:rPr>
+          <w:rFonts w:cstheme="minorHAnsi"/>
+          <w:color w:val="000000" w:themeColor="text1"/>
+          <w:sz w:val="24"/>
+          <w:szCs w:val="24"/>
+        </w:rPr>
+        <w:t>Node.js files contain tasks that will be executed on certain events</w:t>
+      </w:r>
+    </w:p>
+    <w:p>
+      <w:pPr>
+        <w:rPr>
+          <w:rFonts w:cstheme="minorHAnsi"/>
+          <w:color w:val="000000" w:themeColor="text1"/>
+          <w:sz w:val="24"/>
+          <w:szCs w:val="24"/>
+        </w:rPr>
+      </w:pPr>
+      <w:r>
+        <w:rPr>
+          <w:rFonts w:cstheme="minorHAnsi"/>
+          <w:color w:val="000000" w:themeColor="text1"/>
+          <w:sz w:val="24"/>
+          <w:szCs w:val="24"/>
+        </w:rPr>
+        <w:t>A typical event is someone trying to access a port on the server</w:t>
+      </w:r>
+    </w:p>
+    <w:p>
+      <w:pPr>
+        <w:rPr>
+          <w:rFonts w:cstheme="minorHAnsi"/>
+          <w:color w:val="000000" w:themeColor="text1"/>
+          <w:sz w:val="24"/>
+          <w:szCs w:val="24"/>
+        </w:rPr>
+      </w:pPr>
+      <w:r>
+        <w:rPr>
+          <w:rFonts w:cstheme="minorHAnsi"/>
+          <w:color w:val="000000" w:themeColor="text1"/>
+          <w:sz w:val="24"/>
+          <w:szCs w:val="24"/>
+        </w:rPr>
+        <w:t>Node.js files must be initiated on the server before having any effect</w:t>
+      </w:r>
+    </w:p>
+    <w:p>
+      <w:pPr>
+        <w:rPr>
+          <w:rFonts w:cstheme="minorHAnsi"/>
+          <w:color w:val="000000" w:themeColor="text1"/>
+          <w:sz w:val="24"/>
+          <w:szCs w:val="24"/>
+        </w:rPr>
+      </w:pPr>
+      <w:r>
+        <w:rPr>
+          <w:rFonts w:cstheme="minorHAnsi"/>
+          <w:color w:val="000000" w:themeColor="text1"/>
+          <w:sz w:val="24"/>
+          <w:szCs w:val="24"/>
+        </w:rPr>
+        <w:t>Node.js files have extension ".</w:t>
+      </w:r>
+      <w:proofErr w:type="spellStart"/>
+      <w:r>
+        <w:rPr>
+          <w:rFonts w:cstheme="minorHAnsi"/>
+          <w:color w:val="000000" w:themeColor="text1"/>
+          <w:sz w:val="24"/>
+          <w:szCs w:val="24"/>
+        </w:rPr>
+        <w:t>js</w:t>
+      </w:r>
+      <w:proofErr w:type="spellEnd"/>
+      <w:r>
+        <w:rPr>
+          <w:rFonts w:cstheme="minorHAnsi"/>
+          <w:color w:val="000000" w:themeColor="text1"/>
+          <w:sz w:val="24"/>
+          <w:szCs w:val="24"/>
+        </w:rPr>
+        <w:t>"</w:t>
+      </w:r>
+    </w:p>
+    <w:p>
+      <w:pPr>
+        <w:rPr>
+          <w:rFonts w:cstheme="minorHAnsi"/>
+          <w:color w:val="000000" w:themeColor="text1"/>
+          <w:sz w:val="24"/>
+          <w:szCs w:val="24"/>
+        </w:rPr>
+      </w:pPr>
     </w:p>
     <w:sectPr>
       <w:pgSz w:w="11906" w:h="16838"/>
@@ -124,6 +639,940 @@
     </w:sectPr>
   </w:body>
 </w:document>
+</file>
+
+<file path=word/numbering.xml><?xml version="1.0" encoding="utf-8"?>
+<w:numbering xmlns:wpc="http://schemas.microsoft.com/office/word/2010/wordprocessingCanvas" xmlns:cx="http://schemas.microsoft.com/office/drawing/2014/chartex" xmlns:cx1="http://schemas.microsoft.com/office/drawing/2015/9/8/chartex" xmlns:cx2="http://schemas.microsoft.com/office/drawing/2015/10/21/chartex" xmlns:cx3="http://schemas.microsoft.com/office/drawing/2016/5/9/chartex" xmlns:cx4="http://schemas.microsoft.com/office/drawing/2016/5/10/chartex" xmlns:cx5="http://schemas.microsoft.com/office/drawing/2016/5/11/chartex" xmlns:cx6="http://schemas.microsoft.com/office/drawing/2016/5/12/chartex" xmlns:cx7="http://schemas.microsoft.com/office/drawing/2016/5/13/chartex" xmlns:cx8="http://schemas.microsoft.com/office/drawing/2016/5/14/chartex" xmlns:mc="http://schemas.openxmlformats.org/markup-compatibility/2006" xmlns:aink="http://schemas.microsoft.com/office/drawing/2016/ink" xmlns:am3d="http://schemas.microsoft.com/office/drawing/2017/model3d" xmlns:o="urn:schemas-microsoft-com:office:office" xmlns:oel="http://schemas.microsoft.com/office/2019/extlst" xmlns:r="http://schemas.openxmlformats.org/officeDocument/2006/relationships" xmlns:m="http://schemas.openxmlformats.org/officeDocument/2006/math" xmlns:v="urn:schemas-microsoft-com:vml" xmlns:wp14="http://schemas.microsoft.com/office/word/2010/wordprocessingDrawing" xmlns:wp="http://schemas.openxmlformats.org/drawingml/2006/wordprocessingDrawing" xmlns:w10="urn:schemas-microsoft-com:office:word" xmlns:w="http://schemas.openxmlformats.org/wordprocessingml/2006/main" xmlns:w14="http://schemas.microsoft.com/office/word/2010/wordml" xmlns:w15="http://schemas.microsoft.com/office/word/2012/wordml" xmlns:w16cex="http://schemas.microsoft.com/office/word/2018/wordml/cex" xmlns:w16cid="http://schemas.microsoft.com/office/word/2016/wordml/cid" xmlns:w16="http://schemas.microsoft.com/office/word/2018/wordml" xmlns:w16du="http://schemas.microsoft.com/office/word/2023/wordml/word16du" xmlns:w16sdtdh="http://schemas.microsoft.com/office/word/2020/wordml/sdtdatahash" xmlns:w16se="http://schemas.microsoft.com/office/word/2015/wordml/symex" xmlns:wpg="http://schemas.microsoft.com/office/word/2010/wordprocessingGroup" xmlns:wpi="http://schemas.microsoft.com/office/word/2010/wordprocessingInk" xmlns:wne="http://schemas.microsoft.com/office/word/2006/wordml" xmlns:wps="http://schemas.microsoft.com/office/word/2010/wordprocessingShape" mc:Ignorable="w14 w15 w16se w16cid w16 w16cex w16sdtdh wp14">
+  <w:abstractNum w:abstractNumId="0" w15:restartNumberingAfterBreak="0">
+    <w:nsid w:val="18EC5416"/>
+    <w:multiLevelType w:val="multilevel"/>
+    <w:tmpl w:val="18F24832"/>
+    <w:lvl w:ilvl="0">
+      <w:start w:val="1"/>
+      <w:numFmt w:val="bullet"/>
+      <w:lvlText w:val=""/>
+      <w:lvlJc w:val="left"/>
+      <w:pPr>
+        <w:tabs>
+          <w:tab w:val="num" w:pos="720"/>
+        </w:tabs>
+        <w:ind w:left="720" w:hanging="360"/>
+      </w:pPr>
+      <w:rPr>
+        <w:rFonts w:ascii="Symbol" w:hAnsi="Symbol" w:hint="default"/>
+        <w:sz w:val="20"/>
+      </w:rPr>
+    </w:lvl>
+    <w:lvl w:ilvl="1" w:tentative="1">
+      <w:start w:val="1"/>
+      <w:numFmt w:val="bullet"/>
+      <w:lvlText w:val="o"/>
+      <w:lvlJc w:val="left"/>
+      <w:pPr>
+        <w:tabs>
+          <w:tab w:val="num" w:pos="1440"/>
+        </w:tabs>
+        <w:ind w:left="1440" w:hanging="360"/>
+      </w:pPr>
+      <w:rPr>
+        <w:rFonts w:ascii="Courier New" w:hAnsi="Courier New" w:hint="default"/>
+        <w:sz w:val="20"/>
+      </w:rPr>
+    </w:lvl>
+    <w:lvl w:ilvl="2" w:tentative="1">
+      <w:start w:val="1"/>
+      <w:numFmt w:val="bullet"/>
+      <w:lvlText w:val=""/>
+      <w:lvlJc w:val="left"/>
+      <w:pPr>
+        <w:tabs>
+          <w:tab w:val="num" w:pos="2160"/>
+        </w:tabs>
+        <w:ind w:left="2160" w:hanging="360"/>
+      </w:pPr>
+      <w:rPr>
+        <w:rFonts w:ascii="Wingdings" w:hAnsi="Wingdings" w:hint="default"/>
+        <w:sz w:val="20"/>
+      </w:rPr>
+    </w:lvl>
+    <w:lvl w:ilvl="3" w:tentative="1">
+      <w:start w:val="1"/>
+      <w:numFmt w:val="bullet"/>
+      <w:lvlText w:val=""/>
+      <w:lvlJc w:val="left"/>
+      <w:pPr>
+        <w:tabs>
+          <w:tab w:val="num" w:pos="2880"/>
+        </w:tabs>
+        <w:ind w:left="2880" w:hanging="360"/>
+      </w:pPr>
+      <w:rPr>
+        <w:rFonts w:ascii="Wingdings" w:hAnsi="Wingdings" w:hint="default"/>
+        <w:sz w:val="20"/>
+      </w:rPr>
+    </w:lvl>
+    <w:lvl w:ilvl="4" w:tentative="1">
+      <w:start w:val="1"/>
+      <w:numFmt w:val="bullet"/>
+      <w:lvlText w:val=""/>
+      <w:lvlJc w:val="left"/>
+      <w:pPr>
+        <w:tabs>
+          <w:tab w:val="num" w:pos="3600"/>
+        </w:tabs>
+        <w:ind w:left="3600" w:hanging="360"/>
+      </w:pPr>
+      <w:rPr>
+        <w:rFonts w:ascii="Wingdings" w:hAnsi="Wingdings" w:hint="default"/>
+        <w:sz w:val="20"/>
+      </w:rPr>
+    </w:lvl>
+    <w:lvl w:ilvl="5" w:tentative="1">
+      <w:start w:val="1"/>
+      <w:numFmt w:val="bullet"/>
+      <w:lvlText w:val=""/>
+      <w:lvlJc w:val="left"/>
+      <w:pPr>
+        <w:tabs>
+          <w:tab w:val="num" w:pos="4320"/>
+        </w:tabs>
+        <w:ind w:left="4320" w:hanging="360"/>
+      </w:pPr>
+      <w:rPr>
+        <w:rFonts w:ascii="Wingdings" w:hAnsi="Wingdings" w:hint="default"/>
+        <w:sz w:val="20"/>
+      </w:rPr>
+    </w:lvl>
+    <w:lvl w:ilvl="6" w:tentative="1">
+      <w:start w:val="1"/>
+      <w:numFmt w:val="bullet"/>
+      <w:lvlText w:val=""/>
+      <w:lvlJc w:val="left"/>
+      <w:pPr>
+        <w:tabs>
+          <w:tab w:val="num" w:pos="5040"/>
+        </w:tabs>
+        <w:ind w:left="5040" w:hanging="360"/>
+      </w:pPr>
+      <w:rPr>
+        <w:rFonts w:ascii="Wingdings" w:hAnsi="Wingdings" w:hint="default"/>
+        <w:sz w:val="20"/>
+      </w:rPr>
+    </w:lvl>
+    <w:lvl w:ilvl="7" w:tentative="1">
+      <w:start w:val="1"/>
+      <w:numFmt w:val="bullet"/>
+      <w:lvlText w:val=""/>
+      <w:lvlJc w:val="left"/>
+      <w:pPr>
+        <w:tabs>
+          <w:tab w:val="num" w:pos="5760"/>
+        </w:tabs>
+        <w:ind w:left="5760" w:hanging="360"/>
+      </w:pPr>
+      <w:rPr>
+        <w:rFonts w:ascii="Wingdings" w:hAnsi="Wingdings" w:hint="default"/>
+        <w:sz w:val="20"/>
+      </w:rPr>
+    </w:lvl>
+    <w:lvl w:ilvl="8" w:tentative="1">
+      <w:start w:val="1"/>
+      <w:numFmt w:val="bullet"/>
+      <w:lvlText w:val=""/>
+      <w:lvlJc w:val="left"/>
+      <w:pPr>
+        <w:tabs>
+          <w:tab w:val="num" w:pos="6480"/>
+        </w:tabs>
+        <w:ind w:left="6480" w:hanging="360"/>
+      </w:pPr>
+      <w:rPr>
+        <w:rFonts w:ascii="Wingdings" w:hAnsi="Wingdings" w:hint="default"/>
+        <w:sz w:val="20"/>
+      </w:rPr>
+    </w:lvl>
+  </w:abstractNum>
+  <w:abstractNum w:abstractNumId="1" w15:restartNumberingAfterBreak="0">
+    <w:nsid w:val="1E9F0256"/>
+    <w:multiLevelType w:val="multilevel"/>
+    <w:tmpl w:val="A6C08E82"/>
+    <w:lvl w:ilvl="0">
+      <w:start w:val="1"/>
+      <w:numFmt w:val="decimal"/>
+      <w:lvlText w:val="%1."/>
+      <w:lvlJc w:val="left"/>
+      <w:pPr>
+        <w:tabs>
+          <w:tab w:val="num" w:pos="720"/>
+        </w:tabs>
+        <w:ind w:left="720" w:hanging="360"/>
+      </w:pPr>
+    </w:lvl>
+    <w:lvl w:ilvl="1" w:tentative="1">
+      <w:start w:val="1"/>
+      <w:numFmt w:val="decimal"/>
+      <w:lvlText w:val="%2."/>
+      <w:lvlJc w:val="left"/>
+      <w:pPr>
+        <w:tabs>
+          <w:tab w:val="num" w:pos="1440"/>
+        </w:tabs>
+        <w:ind w:left="1440" w:hanging="360"/>
+      </w:pPr>
+    </w:lvl>
+    <w:lvl w:ilvl="2" w:tentative="1">
+      <w:start w:val="1"/>
+      <w:numFmt w:val="decimal"/>
+      <w:lvlText w:val="%3."/>
+      <w:lvlJc w:val="left"/>
+      <w:pPr>
+        <w:tabs>
+          <w:tab w:val="num" w:pos="2160"/>
+        </w:tabs>
+        <w:ind w:left="2160" w:hanging="360"/>
+      </w:pPr>
+    </w:lvl>
+    <w:lvl w:ilvl="3" w:tentative="1">
+      <w:start w:val="1"/>
+      <w:numFmt w:val="decimal"/>
+      <w:lvlText w:val="%4."/>
+      <w:lvlJc w:val="left"/>
+      <w:pPr>
+        <w:tabs>
+          <w:tab w:val="num" w:pos="2880"/>
+        </w:tabs>
+        <w:ind w:left="2880" w:hanging="360"/>
+      </w:pPr>
+    </w:lvl>
+    <w:lvl w:ilvl="4" w:tentative="1">
+      <w:start w:val="1"/>
+      <w:numFmt w:val="decimal"/>
+      <w:lvlText w:val="%5."/>
+      <w:lvlJc w:val="left"/>
+      <w:pPr>
+        <w:tabs>
+          <w:tab w:val="num" w:pos="3600"/>
+        </w:tabs>
+        <w:ind w:left="3600" w:hanging="360"/>
+      </w:pPr>
+    </w:lvl>
+    <w:lvl w:ilvl="5" w:tentative="1">
+      <w:start w:val="1"/>
+      <w:numFmt w:val="decimal"/>
+      <w:lvlText w:val="%6."/>
+      <w:lvlJc w:val="left"/>
+      <w:pPr>
+        <w:tabs>
+          <w:tab w:val="num" w:pos="4320"/>
+        </w:tabs>
+        <w:ind w:left="4320" w:hanging="360"/>
+      </w:pPr>
+    </w:lvl>
+    <w:lvl w:ilvl="6" w:tentative="1">
+      <w:start w:val="1"/>
+      <w:numFmt w:val="decimal"/>
+      <w:lvlText w:val="%7."/>
+      <w:lvlJc w:val="left"/>
+      <w:pPr>
+        <w:tabs>
+          <w:tab w:val="num" w:pos="5040"/>
+        </w:tabs>
+        <w:ind w:left="5040" w:hanging="360"/>
+      </w:pPr>
+    </w:lvl>
+    <w:lvl w:ilvl="7" w:tentative="1">
+      <w:start w:val="1"/>
+      <w:numFmt w:val="decimal"/>
+      <w:lvlText w:val="%8."/>
+      <w:lvlJc w:val="left"/>
+      <w:pPr>
+        <w:tabs>
+          <w:tab w:val="num" w:pos="5760"/>
+        </w:tabs>
+        <w:ind w:left="5760" w:hanging="360"/>
+      </w:pPr>
+    </w:lvl>
+    <w:lvl w:ilvl="8" w:tentative="1">
+      <w:start w:val="1"/>
+      <w:numFmt w:val="decimal"/>
+      <w:lvlText w:val="%9."/>
+      <w:lvlJc w:val="left"/>
+      <w:pPr>
+        <w:tabs>
+          <w:tab w:val="num" w:pos="6480"/>
+        </w:tabs>
+        <w:ind w:left="6480" w:hanging="360"/>
+      </w:pPr>
+    </w:lvl>
+  </w:abstractNum>
+  <w:abstractNum w:abstractNumId="2" w15:restartNumberingAfterBreak="0">
+    <w:nsid w:val="208F3B7D"/>
+    <w:multiLevelType w:val="multilevel"/>
+    <w:tmpl w:val="E1F04BAE"/>
+    <w:lvl w:ilvl="0">
+      <w:start w:val="1"/>
+      <w:numFmt w:val="bullet"/>
+      <w:lvlText w:val=""/>
+      <w:lvlJc w:val="left"/>
+      <w:pPr>
+        <w:tabs>
+          <w:tab w:val="num" w:pos="720"/>
+        </w:tabs>
+        <w:ind w:left="720" w:hanging="360"/>
+      </w:pPr>
+      <w:rPr>
+        <w:rFonts w:ascii="Symbol" w:hAnsi="Symbol" w:hint="default"/>
+        <w:sz w:val="20"/>
+      </w:rPr>
+    </w:lvl>
+    <w:lvl w:ilvl="1" w:tentative="1">
+      <w:start w:val="1"/>
+      <w:numFmt w:val="bullet"/>
+      <w:lvlText w:val="o"/>
+      <w:lvlJc w:val="left"/>
+      <w:pPr>
+        <w:tabs>
+          <w:tab w:val="num" w:pos="1440"/>
+        </w:tabs>
+        <w:ind w:left="1440" w:hanging="360"/>
+      </w:pPr>
+      <w:rPr>
+        <w:rFonts w:ascii="Courier New" w:hAnsi="Courier New" w:hint="default"/>
+        <w:sz w:val="20"/>
+      </w:rPr>
+    </w:lvl>
+    <w:lvl w:ilvl="2" w:tentative="1">
+      <w:start w:val="1"/>
+      <w:numFmt w:val="bullet"/>
+      <w:lvlText w:val=""/>
+      <w:lvlJc w:val="left"/>
+      <w:pPr>
+        <w:tabs>
+          <w:tab w:val="num" w:pos="2160"/>
+        </w:tabs>
+        <w:ind w:left="2160" w:hanging="360"/>
+      </w:pPr>
+      <w:rPr>
+        <w:rFonts w:ascii="Wingdings" w:hAnsi="Wingdings" w:hint="default"/>
+        <w:sz w:val="20"/>
+      </w:rPr>
+    </w:lvl>
+    <w:lvl w:ilvl="3" w:tentative="1">
+      <w:start w:val="1"/>
+      <w:numFmt w:val="bullet"/>
+      <w:lvlText w:val=""/>
+      <w:lvlJc w:val="left"/>
+      <w:pPr>
+        <w:tabs>
+          <w:tab w:val="num" w:pos="2880"/>
+        </w:tabs>
+        <w:ind w:left="2880" w:hanging="360"/>
+      </w:pPr>
+      <w:rPr>
+        <w:rFonts w:ascii="Wingdings" w:hAnsi="Wingdings" w:hint="default"/>
+        <w:sz w:val="20"/>
+      </w:rPr>
+    </w:lvl>
+    <w:lvl w:ilvl="4" w:tentative="1">
+      <w:start w:val="1"/>
+      <w:numFmt w:val="bullet"/>
+      <w:lvlText w:val=""/>
+      <w:lvlJc w:val="left"/>
+      <w:pPr>
+        <w:tabs>
+          <w:tab w:val="num" w:pos="3600"/>
+        </w:tabs>
+        <w:ind w:left="3600" w:hanging="360"/>
+      </w:pPr>
+      <w:rPr>
+        <w:rFonts w:ascii="Wingdings" w:hAnsi="Wingdings" w:hint="default"/>
+        <w:sz w:val="20"/>
+      </w:rPr>
+    </w:lvl>
+    <w:lvl w:ilvl="5" w:tentative="1">
+      <w:start w:val="1"/>
+      <w:numFmt w:val="bullet"/>
+      <w:lvlText w:val=""/>
+      <w:lvlJc w:val="left"/>
+      <w:pPr>
+        <w:tabs>
+          <w:tab w:val="num" w:pos="4320"/>
+        </w:tabs>
+        <w:ind w:left="4320" w:hanging="360"/>
+      </w:pPr>
+      <w:rPr>
+        <w:rFonts w:ascii="Wingdings" w:hAnsi="Wingdings" w:hint="default"/>
+        <w:sz w:val="20"/>
+      </w:rPr>
+    </w:lvl>
+    <w:lvl w:ilvl="6" w:tentative="1">
+      <w:start w:val="1"/>
+      <w:numFmt w:val="bullet"/>
+      <w:lvlText w:val=""/>
+      <w:lvlJc w:val="left"/>
+      <w:pPr>
+        <w:tabs>
+          <w:tab w:val="num" w:pos="5040"/>
+        </w:tabs>
+        <w:ind w:left="5040" w:hanging="360"/>
+      </w:pPr>
+      <w:rPr>
+        <w:rFonts w:ascii="Wingdings" w:hAnsi="Wingdings" w:hint="default"/>
+        <w:sz w:val="20"/>
+      </w:rPr>
+    </w:lvl>
+    <w:lvl w:ilvl="7" w:tentative="1">
+      <w:start w:val="1"/>
+      <w:numFmt w:val="bullet"/>
+      <w:lvlText w:val=""/>
+      <w:lvlJc w:val="left"/>
+      <w:pPr>
+        <w:tabs>
+          <w:tab w:val="num" w:pos="5760"/>
+        </w:tabs>
+        <w:ind w:left="5760" w:hanging="360"/>
+      </w:pPr>
+      <w:rPr>
+        <w:rFonts w:ascii="Wingdings" w:hAnsi="Wingdings" w:hint="default"/>
+        <w:sz w:val="20"/>
+      </w:rPr>
+    </w:lvl>
+    <w:lvl w:ilvl="8" w:tentative="1">
+      <w:start w:val="1"/>
+      <w:numFmt w:val="bullet"/>
+      <w:lvlText w:val=""/>
+      <w:lvlJc w:val="left"/>
+      <w:pPr>
+        <w:tabs>
+          <w:tab w:val="num" w:pos="6480"/>
+        </w:tabs>
+        <w:ind w:left="6480" w:hanging="360"/>
+      </w:pPr>
+      <w:rPr>
+        <w:rFonts w:ascii="Wingdings" w:hAnsi="Wingdings" w:hint="default"/>
+        <w:sz w:val="20"/>
+      </w:rPr>
+    </w:lvl>
+  </w:abstractNum>
+  <w:abstractNum w:abstractNumId="3" w15:restartNumberingAfterBreak="0">
+    <w:nsid w:val="28C53D05"/>
+    <w:multiLevelType w:val="hybridMultilevel"/>
+    <w:tmpl w:val="615A4DA4"/>
+    <w:lvl w:ilvl="0" w:tplc="3809000F">
+      <w:start w:val="1"/>
+      <w:numFmt w:val="decimal"/>
+      <w:lvlText w:val="%1."/>
+      <w:lvlJc w:val="left"/>
+      <w:pPr>
+        <w:ind w:left="720" w:hanging="360"/>
+      </w:pPr>
+    </w:lvl>
+    <w:lvl w:ilvl="1" w:tplc="38090019" w:tentative="1">
+      <w:start w:val="1"/>
+      <w:numFmt w:val="lowerLetter"/>
+      <w:lvlText w:val="%2."/>
+      <w:lvlJc w:val="left"/>
+      <w:pPr>
+        <w:ind w:left="1440" w:hanging="360"/>
+      </w:pPr>
+    </w:lvl>
+    <w:lvl w:ilvl="2" w:tplc="3809001B" w:tentative="1">
+      <w:start w:val="1"/>
+      <w:numFmt w:val="lowerRoman"/>
+      <w:lvlText w:val="%3."/>
+      <w:lvlJc w:val="right"/>
+      <w:pPr>
+        <w:ind w:left="2160" w:hanging="180"/>
+      </w:pPr>
+    </w:lvl>
+    <w:lvl w:ilvl="3" w:tplc="3809000F" w:tentative="1">
+      <w:start w:val="1"/>
+      <w:numFmt w:val="decimal"/>
+      <w:lvlText w:val="%4."/>
+      <w:lvlJc w:val="left"/>
+      <w:pPr>
+        <w:ind w:left="2880" w:hanging="360"/>
+      </w:pPr>
+    </w:lvl>
+    <w:lvl w:ilvl="4" w:tplc="38090019" w:tentative="1">
+      <w:start w:val="1"/>
+      <w:numFmt w:val="lowerLetter"/>
+      <w:lvlText w:val="%5."/>
+      <w:lvlJc w:val="left"/>
+      <w:pPr>
+        <w:ind w:left="3600" w:hanging="360"/>
+      </w:pPr>
+    </w:lvl>
+    <w:lvl w:ilvl="5" w:tplc="3809001B" w:tentative="1">
+      <w:start w:val="1"/>
+      <w:numFmt w:val="lowerRoman"/>
+      <w:lvlText w:val="%6."/>
+      <w:lvlJc w:val="right"/>
+      <w:pPr>
+        <w:ind w:left="4320" w:hanging="180"/>
+      </w:pPr>
+    </w:lvl>
+    <w:lvl w:ilvl="6" w:tplc="3809000F" w:tentative="1">
+      <w:start w:val="1"/>
+      <w:numFmt w:val="decimal"/>
+      <w:lvlText w:val="%7."/>
+      <w:lvlJc w:val="left"/>
+      <w:pPr>
+        <w:ind w:left="5040" w:hanging="360"/>
+      </w:pPr>
+    </w:lvl>
+    <w:lvl w:ilvl="7" w:tplc="38090019" w:tentative="1">
+      <w:start w:val="1"/>
+      <w:numFmt w:val="lowerLetter"/>
+      <w:lvlText w:val="%8."/>
+      <w:lvlJc w:val="left"/>
+      <w:pPr>
+        <w:ind w:left="5760" w:hanging="360"/>
+      </w:pPr>
+    </w:lvl>
+    <w:lvl w:ilvl="8" w:tplc="3809001B" w:tentative="1">
+      <w:start w:val="1"/>
+      <w:numFmt w:val="lowerRoman"/>
+      <w:lvlText w:val="%9."/>
+      <w:lvlJc w:val="right"/>
+      <w:pPr>
+        <w:ind w:left="6480" w:hanging="180"/>
+      </w:pPr>
+    </w:lvl>
+  </w:abstractNum>
+  <w:abstractNum w:abstractNumId="4" w15:restartNumberingAfterBreak="0">
+    <w:nsid w:val="50EB1DF9"/>
+    <w:multiLevelType w:val="multilevel"/>
+    <w:tmpl w:val="39D86606"/>
+    <w:lvl w:ilvl="0">
+      <w:start w:val="1"/>
+      <w:numFmt w:val="bullet"/>
+      <w:lvlText w:val=""/>
+      <w:lvlJc w:val="left"/>
+      <w:pPr>
+        <w:tabs>
+          <w:tab w:val="num" w:pos="720"/>
+        </w:tabs>
+        <w:ind w:left="720" w:hanging="360"/>
+      </w:pPr>
+      <w:rPr>
+        <w:rFonts w:ascii="Symbol" w:hAnsi="Symbol" w:hint="default"/>
+        <w:sz w:val="20"/>
+      </w:rPr>
+    </w:lvl>
+    <w:lvl w:ilvl="1" w:tentative="1">
+      <w:start w:val="1"/>
+      <w:numFmt w:val="bullet"/>
+      <w:lvlText w:val="o"/>
+      <w:lvlJc w:val="left"/>
+      <w:pPr>
+        <w:tabs>
+          <w:tab w:val="num" w:pos="1440"/>
+        </w:tabs>
+        <w:ind w:left="1440" w:hanging="360"/>
+      </w:pPr>
+      <w:rPr>
+        <w:rFonts w:ascii="Courier New" w:hAnsi="Courier New" w:hint="default"/>
+        <w:sz w:val="20"/>
+      </w:rPr>
+    </w:lvl>
+    <w:lvl w:ilvl="2" w:tentative="1">
+      <w:start w:val="1"/>
+      <w:numFmt w:val="bullet"/>
+      <w:lvlText w:val=""/>
+      <w:lvlJc w:val="left"/>
+      <w:pPr>
+        <w:tabs>
+          <w:tab w:val="num" w:pos="2160"/>
+        </w:tabs>
+        <w:ind w:left="2160" w:hanging="360"/>
+      </w:pPr>
+      <w:rPr>
+        <w:rFonts w:ascii="Wingdings" w:hAnsi="Wingdings" w:hint="default"/>
+        <w:sz w:val="20"/>
+      </w:rPr>
+    </w:lvl>
+    <w:lvl w:ilvl="3" w:tentative="1">
+      <w:start w:val="1"/>
+      <w:numFmt w:val="bullet"/>
+      <w:lvlText w:val=""/>
+      <w:lvlJc w:val="left"/>
+      <w:pPr>
+        <w:tabs>
+          <w:tab w:val="num" w:pos="2880"/>
+        </w:tabs>
+        <w:ind w:left="2880" w:hanging="360"/>
+      </w:pPr>
+      <w:rPr>
+        <w:rFonts w:ascii="Wingdings" w:hAnsi="Wingdings" w:hint="default"/>
+        <w:sz w:val="20"/>
+      </w:rPr>
+    </w:lvl>
+    <w:lvl w:ilvl="4" w:tentative="1">
+      <w:start w:val="1"/>
+      <w:numFmt w:val="bullet"/>
+      <w:lvlText w:val=""/>
+      <w:lvlJc w:val="left"/>
+      <w:pPr>
+        <w:tabs>
+          <w:tab w:val="num" w:pos="3600"/>
+        </w:tabs>
+        <w:ind w:left="3600" w:hanging="360"/>
+      </w:pPr>
+      <w:rPr>
+        <w:rFonts w:ascii="Wingdings" w:hAnsi="Wingdings" w:hint="default"/>
+        <w:sz w:val="20"/>
+      </w:rPr>
+    </w:lvl>
+    <w:lvl w:ilvl="5" w:tentative="1">
+      <w:start w:val="1"/>
+      <w:numFmt w:val="bullet"/>
+      <w:lvlText w:val=""/>
+      <w:lvlJc w:val="left"/>
+      <w:pPr>
+        <w:tabs>
+          <w:tab w:val="num" w:pos="4320"/>
+        </w:tabs>
+        <w:ind w:left="4320" w:hanging="360"/>
+      </w:pPr>
+      <w:rPr>
+        <w:rFonts w:ascii="Wingdings" w:hAnsi="Wingdings" w:hint="default"/>
+        <w:sz w:val="20"/>
+      </w:rPr>
+    </w:lvl>
+    <w:lvl w:ilvl="6" w:tentative="1">
+      <w:start w:val="1"/>
+      <w:numFmt w:val="bullet"/>
+      <w:lvlText w:val=""/>
+      <w:lvlJc w:val="left"/>
+      <w:pPr>
+        <w:tabs>
+          <w:tab w:val="num" w:pos="5040"/>
+        </w:tabs>
+        <w:ind w:left="5040" w:hanging="360"/>
+      </w:pPr>
+      <w:rPr>
+        <w:rFonts w:ascii="Wingdings" w:hAnsi="Wingdings" w:hint="default"/>
+        <w:sz w:val="20"/>
+      </w:rPr>
+    </w:lvl>
+    <w:lvl w:ilvl="7" w:tentative="1">
+      <w:start w:val="1"/>
+      <w:numFmt w:val="bullet"/>
+      <w:lvlText w:val=""/>
+      <w:lvlJc w:val="left"/>
+      <w:pPr>
+        <w:tabs>
+          <w:tab w:val="num" w:pos="5760"/>
+        </w:tabs>
+        <w:ind w:left="5760" w:hanging="360"/>
+      </w:pPr>
+      <w:rPr>
+        <w:rFonts w:ascii="Wingdings" w:hAnsi="Wingdings" w:hint="default"/>
+        <w:sz w:val="20"/>
+      </w:rPr>
+    </w:lvl>
+    <w:lvl w:ilvl="8" w:tentative="1">
+      <w:start w:val="1"/>
+      <w:numFmt w:val="bullet"/>
+      <w:lvlText w:val=""/>
+      <w:lvlJc w:val="left"/>
+      <w:pPr>
+        <w:tabs>
+          <w:tab w:val="num" w:pos="6480"/>
+        </w:tabs>
+        <w:ind w:left="6480" w:hanging="360"/>
+      </w:pPr>
+      <w:rPr>
+        <w:rFonts w:ascii="Wingdings" w:hAnsi="Wingdings" w:hint="default"/>
+        <w:sz w:val="20"/>
+      </w:rPr>
+    </w:lvl>
+  </w:abstractNum>
+  <w:abstractNum w:abstractNumId="5" w15:restartNumberingAfterBreak="0">
+    <w:nsid w:val="56136E60"/>
+    <w:multiLevelType w:val="multilevel"/>
+    <w:tmpl w:val="331C306E"/>
+    <w:lvl w:ilvl="0">
+      <w:start w:val="1"/>
+      <w:numFmt w:val="decimal"/>
+      <w:lvlText w:val="%1."/>
+      <w:lvlJc w:val="left"/>
+      <w:pPr>
+        <w:tabs>
+          <w:tab w:val="num" w:pos="720"/>
+        </w:tabs>
+        <w:ind w:left="720" w:hanging="360"/>
+      </w:pPr>
+    </w:lvl>
+    <w:lvl w:ilvl="1" w:tentative="1">
+      <w:start w:val="1"/>
+      <w:numFmt w:val="decimal"/>
+      <w:lvlText w:val="%2."/>
+      <w:lvlJc w:val="left"/>
+      <w:pPr>
+        <w:tabs>
+          <w:tab w:val="num" w:pos="1440"/>
+        </w:tabs>
+        <w:ind w:left="1440" w:hanging="360"/>
+      </w:pPr>
+    </w:lvl>
+    <w:lvl w:ilvl="2" w:tentative="1">
+      <w:start w:val="1"/>
+      <w:numFmt w:val="decimal"/>
+      <w:lvlText w:val="%3."/>
+      <w:lvlJc w:val="left"/>
+      <w:pPr>
+        <w:tabs>
+          <w:tab w:val="num" w:pos="2160"/>
+        </w:tabs>
+        <w:ind w:left="2160" w:hanging="360"/>
+      </w:pPr>
+    </w:lvl>
+    <w:lvl w:ilvl="3" w:tentative="1">
+      <w:start w:val="1"/>
+      <w:numFmt w:val="decimal"/>
+      <w:lvlText w:val="%4."/>
+      <w:lvlJc w:val="left"/>
+      <w:pPr>
+        <w:tabs>
+          <w:tab w:val="num" w:pos="2880"/>
+        </w:tabs>
+        <w:ind w:left="2880" w:hanging="360"/>
+      </w:pPr>
+    </w:lvl>
+    <w:lvl w:ilvl="4" w:tentative="1">
+      <w:start w:val="1"/>
+      <w:numFmt w:val="decimal"/>
+      <w:lvlText w:val="%5."/>
+      <w:lvlJc w:val="left"/>
+      <w:pPr>
+        <w:tabs>
+          <w:tab w:val="num" w:pos="3600"/>
+        </w:tabs>
+        <w:ind w:left="3600" w:hanging="360"/>
+      </w:pPr>
+    </w:lvl>
+    <w:lvl w:ilvl="5" w:tentative="1">
+      <w:start w:val="1"/>
+      <w:numFmt w:val="decimal"/>
+      <w:lvlText w:val="%6."/>
+      <w:lvlJc w:val="left"/>
+      <w:pPr>
+        <w:tabs>
+          <w:tab w:val="num" w:pos="4320"/>
+        </w:tabs>
+        <w:ind w:left="4320" w:hanging="360"/>
+      </w:pPr>
+    </w:lvl>
+    <w:lvl w:ilvl="6" w:tentative="1">
+      <w:start w:val="1"/>
+      <w:numFmt w:val="decimal"/>
+      <w:lvlText w:val="%7."/>
+      <w:lvlJc w:val="left"/>
+      <w:pPr>
+        <w:tabs>
+          <w:tab w:val="num" w:pos="5040"/>
+        </w:tabs>
+        <w:ind w:left="5040" w:hanging="360"/>
+      </w:pPr>
+    </w:lvl>
+    <w:lvl w:ilvl="7" w:tentative="1">
+      <w:start w:val="1"/>
+      <w:numFmt w:val="decimal"/>
+      <w:lvlText w:val="%8."/>
+      <w:lvlJc w:val="left"/>
+      <w:pPr>
+        <w:tabs>
+          <w:tab w:val="num" w:pos="5760"/>
+        </w:tabs>
+        <w:ind w:left="5760" w:hanging="360"/>
+      </w:pPr>
+    </w:lvl>
+    <w:lvl w:ilvl="8" w:tentative="1">
+      <w:start w:val="1"/>
+      <w:numFmt w:val="decimal"/>
+      <w:lvlText w:val="%9."/>
+      <w:lvlJc w:val="left"/>
+      <w:pPr>
+        <w:tabs>
+          <w:tab w:val="num" w:pos="6480"/>
+        </w:tabs>
+        <w:ind w:left="6480" w:hanging="360"/>
+      </w:pPr>
+    </w:lvl>
+  </w:abstractNum>
+  <w:abstractNum w:abstractNumId="6" w15:restartNumberingAfterBreak="0">
+    <w:nsid w:val="62093445"/>
+    <w:multiLevelType w:val="multilevel"/>
+    <w:tmpl w:val="0BECE2AC"/>
+    <w:lvl w:ilvl="0">
+      <w:start w:val="1"/>
+      <w:numFmt w:val="bullet"/>
+      <w:lvlText w:val=""/>
+      <w:lvlJc w:val="left"/>
+      <w:pPr>
+        <w:tabs>
+          <w:tab w:val="num" w:pos="720"/>
+        </w:tabs>
+        <w:ind w:left="720" w:hanging="360"/>
+      </w:pPr>
+      <w:rPr>
+        <w:rFonts w:ascii="Symbol" w:hAnsi="Symbol" w:hint="default"/>
+        <w:sz w:val="20"/>
+      </w:rPr>
+    </w:lvl>
+    <w:lvl w:ilvl="1" w:tentative="1">
+      <w:start w:val="1"/>
+      <w:numFmt w:val="bullet"/>
+      <w:lvlText w:val=""/>
+      <w:lvlJc w:val="left"/>
+      <w:pPr>
+        <w:tabs>
+          <w:tab w:val="num" w:pos="1440"/>
+        </w:tabs>
+        <w:ind w:left="1440" w:hanging="360"/>
+      </w:pPr>
+      <w:rPr>
+        <w:rFonts w:ascii="Symbol" w:hAnsi="Symbol" w:hint="default"/>
+        <w:sz w:val="20"/>
+      </w:rPr>
+    </w:lvl>
+    <w:lvl w:ilvl="2" w:tentative="1">
+      <w:start w:val="1"/>
+      <w:numFmt w:val="bullet"/>
+      <w:lvlText w:val=""/>
+      <w:lvlJc w:val="left"/>
+      <w:pPr>
+        <w:tabs>
+          <w:tab w:val="num" w:pos="2160"/>
+        </w:tabs>
+        <w:ind w:left="2160" w:hanging="360"/>
+      </w:pPr>
+      <w:rPr>
+        <w:rFonts w:ascii="Symbol" w:hAnsi="Symbol" w:hint="default"/>
+        <w:sz w:val="20"/>
+      </w:rPr>
+    </w:lvl>
+    <w:lvl w:ilvl="3" w:tentative="1">
+      <w:start w:val="1"/>
+      <w:numFmt w:val="bullet"/>
+      <w:lvlText w:val=""/>
+      <w:lvlJc w:val="left"/>
+      <w:pPr>
+        <w:tabs>
+          <w:tab w:val="num" w:pos="2880"/>
+        </w:tabs>
+        <w:ind w:left="2880" w:hanging="360"/>
+      </w:pPr>
+      <w:rPr>
+        <w:rFonts w:ascii="Symbol" w:hAnsi="Symbol" w:hint="default"/>
+        <w:sz w:val="20"/>
+      </w:rPr>
+    </w:lvl>
+    <w:lvl w:ilvl="4" w:tentative="1">
+      <w:start w:val="1"/>
+      <w:numFmt w:val="bullet"/>
+      <w:lvlText w:val=""/>
+      <w:lvlJc w:val="left"/>
+      <w:pPr>
+        <w:tabs>
+          <w:tab w:val="num" w:pos="3600"/>
+        </w:tabs>
+        <w:ind w:left="3600" w:hanging="360"/>
+      </w:pPr>
+      <w:rPr>
+        <w:rFonts w:ascii="Symbol" w:hAnsi="Symbol" w:hint="default"/>
+        <w:sz w:val="20"/>
+      </w:rPr>
+    </w:lvl>
+    <w:lvl w:ilvl="5" w:tentative="1">
+      <w:start w:val="1"/>
+      <w:numFmt w:val="bullet"/>
+      <w:lvlText w:val=""/>
+      <w:lvlJc w:val="left"/>
+      <w:pPr>
+        <w:tabs>
+          <w:tab w:val="num" w:pos="4320"/>
+        </w:tabs>
+        <w:ind w:left="4320" w:hanging="360"/>
+      </w:pPr>
+      <w:rPr>
+        <w:rFonts w:ascii="Symbol" w:hAnsi="Symbol" w:hint="default"/>
+        <w:sz w:val="20"/>
+      </w:rPr>
+    </w:lvl>
+    <w:lvl w:ilvl="6" w:tentative="1">
+      <w:start w:val="1"/>
+      <w:numFmt w:val="bullet"/>
+      <w:lvlText w:val=""/>
+      <w:lvlJc w:val="left"/>
+      <w:pPr>
+        <w:tabs>
+          <w:tab w:val="num" w:pos="5040"/>
+        </w:tabs>
+        <w:ind w:left="5040" w:hanging="360"/>
+      </w:pPr>
+      <w:rPr>
+        <w:rFonts w:ascii="Symbol" w:hAnsi="Symbol" w:hint="default"/>
+        <w:sz w:val="20"/>
+      </w:rPr>
+    </w:lvl>
+    <w:lvl w:ilvl="7" w:tentative="1">
+      <w:start w:val="1"/>
+      <w:numFmt w:val="bullet"/>
+      <w:lvlText w:val=""/>
+      <w:lvlJc w:val="left"/>
+      <w:pPr>
+        <w:tabs>
+          <w:tab w:val="num" w:pos="5760"/>
+        </w:tabs>
+        <w:ind w:left="5760" w:hanging="360"/>
+      </w:pPr>
+      <w:rPr>
+        <w:rFonts w:ascii="Symbol" w:hAnsi="Symbol" w:hint="default"/>
+        <w:sz w:val="20"/>
+      </w:rPr>
+    </w:lvl>
+    <w:lvl w:ilvl="8" w:tentative="1">
+      <w:start w:val="1"/>
+      <w:numFmt w:val="bullet"/>
+      <w:lvlText w:val=""/>
+      <w:lvlJc w:val="left"/>
+      <w:pPr>
+        <w:tabs>
+          <w:tab w:val="num" w:pos="6480"/>
+        </w:tabs>
+        <w:ind w:left="6480" w:hanging="360"/>
+      </w:pPr>
+      <w:rPr>
+        <w:rFonts w:ascii="Symbol" w:hAnsi="Symbol" w:hint="default"/>
+        <w:sz w:val="20"/>
+      </w:rPr>
+    </w:lvl>
+  </w:abstractNum>
+  <w:num w:numId="1" w16cid:durableId="1049648620">
+    <w:abstractNumId w:val="6"/>
+  </w:num>
+  <w:num w:numId="2" w16cid:durableId="1314025490">
+    <w:abstractNumId w:val="3"/>
+  </w:num>
+  <w:num w:numId="3" w16cid:durableId="842357991">
+    <w:abstractNumId w:val="0"/>
+  </w:num>
+  <w:num w:numId="4" w16cid:durableId="809518447">
+    <w:abstractNumId w:val="1"/>
+  </w:num>
+  <w:num w:numId="5" w16cid:durableId="1860775437">
+    <w:abstractNumId w:val="5"/>
+  </w:num>
+  <w:num w:numId="6" w16cid:durableId="1600138907">
+    <w:abstractNumId w:val="2"/>
+  </w:num>
+  <w:num w:numId="7" w16cid:durableId="946544451">
+    <w:abstractNumId w:val="4"/>
+  </w:num>
+</w:numbering>
 </file>
 
 <file path=word/styles.xml><?xml version="1.0" encoding="utf-8"?>
@@ -527,13 +1976,55 @@
     <w:name w:val="Normal"/>
     <w:qFormat/>
   </w:style>
-  <w:style w:type="character" w:default="1" w:styleId="FontParagrafDefault">
+  <w:style w:type="paragraph" w:styleId="Heading1">
+    <w:name w:val="heading 1"/>
+    <w:basedOn w:val="Normal"/>
+    <w:next w:val="Normal"/>
+    <w:link w:val="Heading1Char"/>
+    <w:uiPriority w:val="9"/>
+    <w:qFormat/>
+    <w:rsid w:val="009A2174"/>
+    <w:pPr>
+      <w:keepNext/>
+      <w:keepLines/>
+      <w:spacing w:before="240" w:after="0"/>
+      <w:outlineLvl w:val="0"/>
+    </w:pPr>
+    <w:rPr>
+      <w:rFonts w:asciiTheme="majorHAnsi" w:eastAsiaTheme="majorEastAsia" w:hAnsiTheme="majorHAnsi" w:cstheme="majorBidi"/>
+      <w:color w:val="2F5496" w:themeColor="accent1" w:themeShade="BF"/>
+      <w:sz w:val="32"/>
+      <w:szCs w:val="32"/>
+    </w:rPr>
+  </w:style>
+  <w:style w:type="paragraph" w:styleId="Heading2">
+    <w:name w:val="heading 2"/>
+    <w:basedOn w:val="Normal"/>
+    <w:link w:val="Heading2Char"/>
+    <w:uiPriority w:val="9"/>
+    <w:qFormat/>
+    <w:rsid w:val="008C06B7"/>
+    <w:pPr>
+      <w:spacing w:before="100" w:beforeAutospacing="1" w:after="100" w:afterAutospacing="1" w:line="240" w:lineRule="auto"/>
+      <w:outlineLvl w:val="1"/>
+    </w:pPr>
+    <w:rPr>
+      <w:rFonts w:ascii="Times New Roman" w:eastAsia="Times New Roman" w:hAnsi="Times New Roman" w:cs="Times New Roman"/>
+      <w:b/>
+      <w:bCs/>
+      <w:kern w:val="0"/>
+      <w:sz w:val="36"/>
+      <w:szCs w:val="36"/>
+      <w14:ligatures w14:val="none"/>
+    </w:rPr>
+  </w:style>
+  <w:style w:type="character" w:default="1" w:styleId="DefaultParagraphFont">
     <w:name w:val="Default Paragraph Font"/>
     <w:uiPriority w:val="1"/>
     <w:semiHidden/>
     <w:unhideWhenUsed/>
   </w:style>
-  <w:style w:type="table" w:default="1" w:styleId="TabelNormal">
+  <w:style w:type="table" w:default="1" w:styleId="TableNormal">
     <w:name w:val="Normal Table"/>
     <w:uiPriority w:val="99"/>
     <w:semiHidden/>
@@ -548,11 +2039,81 @@
       </w:tblCellMar>
     </w:tblPr>
   </w:style>
-  <w:style w:type="numbering" w:default="1" w:styleId="TidakAdaDaftar">
+  <w:style w:type="numbering" w:default="1" w:styleId="NoList">
     <w:name w:val="No List"/>
     <w:uiPriority w:val="99"/>
     <w:semiHidden/>
     <w:unhideWhenUsed/>
+  </w:style>
+  <w:style w:type="paragraph" w:styleId="NormalWeb">
+    <w:name w:val="Normal (Web)"/>
+    <w:basedOn w:val="Normal"/>
+    <w:uiPriority w:val="99"/>
+    <w:semiHidden/>
+    <w:unhideWhenUsed/>
+    <w:rsid w:val="00101DA9"/>
+    <w:pPr>
+      <w:spacing w:before="100" w:beforeAutospacing="1" w:after="100" w:afterAutospacing="1" w:line="240" w:lineRule="auto"/>
+    </w:pPr>
+    <w:rPr>
+      <w:rFonts w:ascii="Times New Roman" w:eastAsia="Times New Roman" w:hAnsi="Times New Roman" w:cs="Times New Roman"/>
+      <w:kern w:val="0"/>
+      <w:sz w:val="24"/>
+      <w:szCs w:val="24"/>
+      <w:lang w:eastAsia="en-ID"/>
+      <w14:ligatures w14:val="none"/>
+    </w:rPr>
+  </w:style>
+  <w:style w:type="character" w:styleId="Strong">
+    <w:name w:val="Strong"/>
+    <w:basedOn w:val="DefaultParagraphFont"/>
+    <w:uiPriority w:val="22"/>
+    <w:qFormat/>
+    <w:rsid w:val="00101DA9"/>
+    <w:rPr>
+      <w:b/>
+      <w:bCs/>
+    </w:rPr>
+  </w:style>
+  <w:style w:type="paragraph" w:styleId="ListParagraph">
+    <w:name w:val="List Paragraph"/>
+    <w:basedOn w:val="Normal"/>
+    <w:uiPriority w:val="34"/>
+    <w:qFormat/>
+    <w:rsid w:val="00101DA9"/>
+    <w:pPr>
+      <w:ind w:left="720"/>
+      <w:contextualSpacing/>
+    </w:pPr>
+  </w:style>
+  <w:style w:type="character" w:customStyle="1" w:styleId="Heading2Char">
+    <w:name w:val="Heading 2 Char"/>
+    <w:basedOn w:val="DefaultParagraphFont"/>
+    <w:link w:val="Heading2"/>
+    <w:uiPriority w:val="9"/>
+    <w:rsid w:val="008C06B7"/>
+    <w:rPr>
+      <w:rFonts w:ascii="Times New Roman" w:eastAsia="Times New Roman" w:hAnsi="Times New Roman" w:cs="Times New Roman"/>
+      <w:b/>
+      <w:bCs/>
+      <w:kern w:val="0"/>
+      <w:sz w:val="36"/>
+      <w:szCs w:val="36"/>
+      <w14:ligatures w14:val="none"/>
+    </w:rPr>
+  </w:style>
+  <w:style w:type="character" w:customStyle="1" w:styleId="Heading1Char">
+    <w:name w:val="Heading 1 Char"/>
+    <w:basedOn w:val="DefaultParagraphFont"/>
+    <w:link w:val="Heading1"/>
+    <w:uiPriority w:val="9"/>
+    <w:rsid w:val="009A2174"/>
+    <w:rPr>
+      <w:rFonts w:asciiTheme="majorHAnsi" w:eastAsiaTheme="majorEastAsia" w:hAnsiTheme="majorHAnsi" w:cstheme="majorBidi"/>
+      <w:color w:val="2F5496" w:themeColor="accent1" w:themeShade="BF"/>
+      <w:sz w:val="32"/>
+      <w:szCs w:val="32"/>
+    </w:rPr>
   </w:style>
 </w:styles>
 </file>

</xml_diff>